<commit_message>
add figure 2.3 layout of a process's virtual address speace
</commit_message>
<xml_diff>
--- a/source/chapter2.docx
+++ b/source/chapter2.docx
@@ -1,6 +1,6 @@
 
 <file path=word/document.xml><?xml version="1.0" encoding="utf-8"?>
-<w:document xmlns:wpc="http://schemas.microsoft.com/office/word/2010/wordprocessingCanvas" xmlns:cx="http://schemas.microsoft.com/office/drawing/2014/chartex" xmlns:cx1="http://schemas.microsoft.com/office/drawing/2015/9/8/chartex" xmlns:cx2="http://schemas.microsoft.com/office/drawing/2015/10/21/chartex" xmlns:cx3="http://schemas.microsoft.com/office/drawing/2016/5/9/chartex" xmlns:cx4="http://schemas.microsoft.com/office/drawing/2016/5/10/chartex" xmlns:cx5="http://schemas.microsoft.com/office/drawing/2016/5/11/chartex" xmlns:cx6="http://schemas.microsoft.com/office/drawing/2016/5/12/chartex" xmlns:cx7="http://schemas.microsoft.com/office/drawing/2016/5/13/chartex" xmlns:cx8="http://schemas.microsoft.com/office/drawing/2016/5/14/chartex" xmlns:mc="http://schemas.openxmlformats.org/markup-compatibility/2006" xmlns:aink="http://schemas.microsoft.com/office/drawing/2016/ink" xmlns:am3d="http://schemas.microsoft.com/office/drawing/2017/model3d" xmlns:o="urn:schemas-microsoft-com:office:office" xmlns:r="http://schemas.openxmlformats.org/officeDocument/2006/relationships" xmlns:m="http://schemas.openxmlformats.org/officeDocument/2006/math" xmlns:v="urn:schemas-microsoft-com:vml" xmlns:wp14="http://schemas.microsoft.com/office/word/2010/wordprocessingDrawing" xmlns:wp="http://schemas.openxmlformats.org/drawingml/2006/wordprocessingDrawing" xmlns:w10="urn:schemas-microsoft-com:office:word" xmlns:w="http://schemas.openxmlformats.org/wordprocessingml/2006/main" xmlns:w14="http://schemas.microsoft.com/office/word/2010/wordml" xmlns:w15="http://schemas.microsoft.com/office/word/2012/wordml" xmlns:w16cex="http://schemas.microsoft.com/office/word/2018/wordml/cex" xmlns:w16cid="http://schemas.microsoft.com/office/word/2016/wordml/cid" xmlns:w16="http://schemas.microsoft.com/office/word/2018/wordml" xmlns:w16se="http://schemas.microsoft.com/office/word/2015/wordml/symex" xmlns:wpg="http://schemas.microsoft.com/office/word/2010/wordprocessingGroup" xmlns:wpi="http://schemas.microsoft.com/office/word/2010/wordprocessingInk" xmlns:wne="http://schemas.microsoft.com/office/word/2006/wordml" xmlns:wps="http://schemas.microsoft.com/office/word/2010/wordprocessingShape" mc:Ignorable="w14 w15 w16se w16cid w16 w16cex wp14">
+<w:document xmlns:wpc="http://schemas.microsoft.com/office/word/2010/wordprocessingCanvas" xmlns:cx="http://schemas.microsoft.com/office/drawing/2014/chartex" xmlns:cx1="http://schemas.microsoft.com/office/drawing/2015/9/8/chartex" xmlns:cx2="http://schemas.microsoft.com/office/drawing/2015/10/21/chartex" xmlns:cx3="http://schemas.microsoft.com/office/drawing/2016/5/9/chartex" xmlns:cx4="http://schemas.microsoft.com/office/drawing/2016/5/10/chartex" xmlns:cx5="http://schemas.microsoft.com/office/drawing/2016/5/11/chartex" xmlns:cx6="http://schemas.microsoft.com/office/drawing/2016/5/12/chartex" xmlns:cx7="http://schemas.microsoft.com/office/drawing/2016/5/13/chartex" xmlns:cx8="http://schemas.microsoft.com/office/drawing/2016/5/14/chartex" xmlns:mc="http://schemas.openxmlformats.org/markup-compatibility/2006" xmlns:aink="http://schemas.microsoft.com/office/drawing/2016/ink" xmlns:am3d="http://schemas.microsoft.com/office/drawing/2017/model3d" xmlns:o="urn:schemas-microsoft-com:office:office" xmlns:r="http://schemas.openxmlformats.org/officeDocument/2006/relationships" xmlns:m="http://schemas.openxmlformats.org/officeDocument/2006/math" xmlns:v="urn:schemas-microsoft-com:vml" xmlns:wp14="http://schemas.microsoft.com/office/word/2010/wordprocessingDrawing" xmlns:wp="http://schemas.openxmlformats.org/drawingml/2006/wordprocessingDrawing" xmlns:w10="urn:schemas-microsoft-com:office:word" xmlns:w="http://schemas.openxmlformats.org/wordprocessingml/2006/main" xmlns:w14="http://schemas.microsoft.com/office/word/2010/wordml" xmlns:w15="http://schemas.microsoft.com/office/word/2012/wordml" xmlns:w16cex="http://schemas.microsoft.com/office/word/2018/wordml/cex" xmlns:w16cid="http://schemas.microsoft.com/office/word/2016/wordml/cid" xmlns:w16="http://schemas.microsoft.com/office/word/2018/wordml" xmlns:w16sdtdh="http://schemas.microsoft.com/office/word/2020/wordml/sdtdatahash" xmlns:w16se="http://schemas.microsoft.com/office/word/2015/wordml/symex" xmlns:wpg="http://schemas.microsoft.com/office/word/2010/wordprocessingGroup" xmlns:wpi="http://schemas.microsoft.com/office/word/2010/wordprocessingInk" xmlns:wne="http://schemas.microsoft.com/office/word/2006/wordml" xmlns:wps="http://schemas.microsoft.com/office/word/2010/wordprocessingShape" mc:Ignorable="w14 w15 w16se w16cid w16 w16cex w16sdtdh wp14">
   <w:body>
     <w:p>
       <w:pPr>
@@ -51,14 +51,7 @@
         <w:rPr>
           <w:rFonts w:hint="eastAsia"/>
         </w:rPr>
-        <w:t>本章概述了如何组织操作系统来实现这三个要求。现实中有很多方法，但本文主要</w:t>
-      </w:r>
-      <w:proofErr w:type="gramStart"/>
-      <w:r>
-        <w:rPr>
-          <w:rFonts w:hint="eastAsia"/>
-        </w:rPr>
-        <w:t>介绍以</w:t>
+        <w:t>本章概述了如何组织操作系统来实现这三个要求。现实中有很多方法，但本文主要介绍以</w:t>
       </w:r>
       <w:r>
         <w:rPr>
@@ -72,7 +65,6 @@
         </w:rPr>
         <w:t>内核</w:t>
       </w:r>
-      <w:proofErr w:type="gramEnd"/>
       <w:r>
         <w:rPr>
           <w:rStyle w:val="aa"/>
@@ -131,21 +123,7 @@
         <w:rPr>
           <w:rFonts w:hint="eastAsia"/>
         </w:rPr>
-        <w:t>读者在某种架构上做过一点</w:t>
-      </w:r>
-      <w:proofErr w:type="gramStart"/>
-      <w:r>
-        <w:rPr>
-          <w:rFonts w:hint="eastAsia"/>
-        </w:rPr>
-        <w:t>机器级</w:t>
-      </w:r>
-      <w:proofErr w:type="gramEnd"/>
-      <w:r>
-        <w:rPr>
-          <w:rFonts w:hint="eastAsia"/>
-        </w:rPr>
-        <w:t>的编程</w:t>
+        <w:t>读者在某种架构上做过一点机器级的编程</w:t>
       </w:r>
       <w:r>
         <w:rPr>
@@ -163,23 +141,7 @@
         <w:t>特有的思想</w:t>
       </w:r>
       <w:r>
-        <w:t xml:space="preserve">。RISC-V有用的参考资料是 "The RISC-V </w:t>
-      </w:r>
-      <w:proofErr w:type="spellStart"/>
-      <w:r>
-        <w:t>Reader,An</w:t>
-      </w:r>
-      <w:proofErr w:type="spellEnd"/>
-      <w:r>
-        <w:t xml:space="preserve"> Open Architecture </w:t>
-      </w:r>
-      <w:proofErr w:type="spellStart"/>
-      <w:r>
-        <w:t>Attlas</w:t>
-      </w:r>
-      <w:proofErr w:type="spellEnd"/>
-      <w:r>
-        <w:t>"［12］。用户级ISA[2]和特权架构[1]是官方规范。</w:t>
+        <w:t>。RISC-V有用的参考资料是 "The RISC-V Reader,An Open Architecture Attlas"［12］。用户级ISA[2]和特权架构[1]是官方规范。</w:t>
       </w:r>
     </w:p>
     <w:p>
@@ -203,30 +165,14 @@
         <w:t>编写的代码是基于通过</w:t>
       </w:r>
       <w:r>
-        <w:t xml:space="preserve">"-machine </w:t>
-      </w:r>
-      <w:proofErr w:type="spellStart"/>
-      <w:r>
-        <w:t>virt</w:t>
-      </w:r>
-      <w:proofErr w:type="spellEnd"/>
-      <w:r>
-        <w:t xml:space="preserve"> "选项</w:t>
-      </w:r>
-      <w:r>
-        <w:rPr>
-          <w:rFonts w:hint="eastAsia"/>
-        </w:rPr>
-        <w:t>的</w:t>
-      </w:r>
-      <w:proofErr w:type="spellStart"/>
-      <w:r>
-        <w:rPr>
-          <w:rFonts w:hint="eastAsia"/>
-        </w:rPr>
-        <w:t>qemu</w:t>
-      </w:r>
-      <w:proofErr w:type="spellEnd"/>
+        <w:t>"-machine virt "选项</w:t>
+      </w:r>
+      <w:r>
+        <w:rPr>
+          <w:rFonts w:hint="eastAsia"/>
+        </w:rPr>
+        <w:t>的qemu</w:t>
+      </w:r>
       <w:r>
         <w:t>。这包括RAM、包含启动代码的ROM、与用户键盘/屏幕的串行连接以及用于存储的磁盘。</w:t>
       </w:r>
@@ -277,21 +223,7 @@
         <w:rPr>
           <w:rFonts w:hint="eastAsia"/>
         </w:rPr>
-        <w:t>这种系统</w:t>
-      </w:r>
-      <w:proofErr w:type="gramStart"/>
-      <w:r>
-        <w:rPr>
-          <w:rFonts w:hint="eastAsia"/>
-        </w:rPr>
-        <w:t>库方式</w:t>
-      </w:r>
-      <w:proofErr w:type="gramEnd"/>
-      <w:r>
-        <w:rPr>
-          <w:rFonts w:hint="eastAsia"/>
-        </w:rPr>
-        <w:t>的缺点是，如果有多个应用程序在运行，这些应用程序必须</w:t>
+        <w:t>这种系统库方式的缺点是，如果有多个应用程序在运行，这些应用程序必须</w:t>
       </w:r>
       <w:r>
         <w:rPr>
@@ -483,23 +415,7 @@
         <w:t>exec</w:t>
       </w:r>
       <w:r>
-        <w:t>来建立它们的内存映像，而不是直接与物理内存交互。这使得操作系统可以决定</w:t>
-      </w:r>
-      <w:proofErr w:type="gramStart"/>
-      <w:r>
-        <w:t>将进程</w:t>
-      </w:r>
-      <w:proofErr w:type="gramEnd"/>
-      <w:r>
-        <w:t>放在内存的什么位置；如果内存紧张，操作系统甚至可能</w:t>
-      </w:r>
-      <w:proofErr w:type="gramStart"/>
-      <w:r>
-        <w:t>将进程</w:t>
-      </w:r>
-      <w:proofErr w:type="gramEnd"/>
-      <w:r>
-        <w:t>的部分数据存储在磁盘上。</w:t>
+        <w:t>来建立它们的内存映像，而不是直接与物理内存交互。这使得操作系统可以决定将进程放在内存的什么位置；如果内存紧张，操作系统甚至可能将进程的部分数据存储在磁盘上。</w:t>
       </w:r>
       <w:r>
         <w:rPr>
@@ -738,21 +654,10 @@
         <w:rPr>
           <w:rFonts w:hint="eastAsia"/>
         </w:rPr>
-        <w:t>监督</w:t>
-      </w:r>
-      <w:proofErr w:type="gramStart"/>
-      <w:r>
-        <w:rPr>
-          <w:rFonts w:hint="eastAsia"/>
-        </w:rPr>
-        <w:t>者</w:t>
-      </w:r>
-      <w:r>
-        <w:t>模式</w:t>
-      </w:r>
-      <w:proofErr w:type="gramEnd"/>
-      <w:r>
-        <w:t>的代码就可以终止应用程序，因为它做了不该做的事情。第1章的图1.1说明了这种组织方式。一个应用程序只能执行用户模式的指令（如</w:t>
+        <w:t>监督者</w:t>
+      </w:r>
+      <w:r>
+        <w:t>模式的代码就可以终止应用程序，因为它做了不该做的事情。第1章的图1.1说明了这种组织方式。一个应用程序只能执行用户模式的指令（如</w:t>
       </w:r>
       <w:r>
         <w:rPr>
@@ -761,15 +666,7 @@
         <w:t>数字相加</w:t>
       </w:r>
       <w:r>
-        <w:t>等），被称为运行在用户空间，而处于监督</w:t>
-      </w:r>
-      <w:proofErr w:type="gramStart"/>
-      <w:r>
-        <w:t>者模式</w:t>
-      </w:r>
-      <w:proofErr w:type="gramEnd"/>
-      <w:r>
-        <w:t>的软件也可以执行特权指令，被称为运行在内核空间。运行在内核空间（或</w:t>
+        <w:t>等），被称为运行在用户空间，而处于监督者模式的软件也可以执行特权指令，被称为运行在内核空间。运行在内核空间（或</w:t>
       </w:r>
       <w:r>
         <w:rPr>
@@ -793,23 +690,7 @@
         <w:t>一个应用程序如果要调用内核函数（如</w:t>
       </w:r>
       <w:r>
-        <w:t>xv6中的读系统调用），必须过渡到内核。CPU提供了一个特殊的指令，可以将CPU从用户模式切换到监督模式，并在内核指定的入口处进入内核。(RISC-V为此提供了</w:t>
-      </w:r>
-      <w:proofErr w:type="spellStart"/>
-      <w:r>
-        <w:t>ecall</w:t>
-      </w:r>
-      <w:proofErr w:type="spellEnd"/>
-      <w:r>
-        <w:t>指令。)一旦CPU切换到监督者模式，内核就可以验证系统调用的参数，决定是否允许应用程序执行请求的操作，然后拒绝或执行该操作。内核控制监督</w:t>
-      </w:r>
-      <w:proofErr w:type="gramStart"/>
-      <w:r>
-        <w:t>者模式</w:t>
-      </w:r>
-      <w:proofErr w:type="gramEnd"/>
-      <w:r>
-        <w:t>的入口点是很重要的；如果应用程序可以决定内核的入口点，那么恶意应用程序就能够进入内核，例如，通过跳过参数验证</w:t>
+        <w:t>xv6中的读系统调用），必须过渡到内核。CPU提供了一个特殊的指令，可以将CPU从用户模式切换到监督模式，并在内核指定的入口处进入内核。(RISC-V为此提供了ecall指令。)一旦CPU切换到监督者模式，内核就可以验证系统调用的参数，决定是否允许应用程序执行请求的操作，然后拒绝或执行该操作。内核控制监督者模式的入口点是很重要的；如果应用程序可以决定内核的入口点，那么恶意应用程序就能够进入内核，例如，通过跳过参数验证</w:t>
       </w:r>
       <w:r>
         <w:rPr>
@@ -840,35 +721,7 @@
         <w:rPr>
           <w:rFonts w:hint="eastAsia"/>
         </w:rPr>
-        <w:t>一个关键的设计问题是操作系统的哪一部分应该在监督</w:t>
-      </w:r>
-      <w:proofErr w:type="gramStart"/>
-      <w:r>
-        <w:rPr>
-          <w:rFonts w:hint="eastAsia"/>
-        </w:rPr>
-        <w:t>者模式</w:t>
-      </w:r>
-      <w:proofErr w:type="gramEnd"/>
-      <w:r>
-        <w:rPr>
-          <w:rFonts w:hint="eastAsia"/>
-        </w:rPr>
-        <w:t>下运行。一种可能是整个操作系统驻留在内核中，这样所有系统调用的实现都在监督</w:t>
-      </w:r>
-      <w:proofErr w:type="gramStart"/>
-      <w:r>
-        <w:rPr>
-          <w:rFonts w:hint="eastAsia"/>
-        </w:rPr>
-        <w:t>者模式</w:t>
-      </w:r>
-      <w:proofErr w:type="gramEnd"/>
-      <w:r>
-        <w:rPr>
-          <w:rFonts w:hint="eastAsia"/>
-        </w:rPr>
-        <w:t>下运行。这种组织方式称为</w:t>
+        <w:t>一个关键的设计问题是操作系统的哪一部分应该在监督者模式下运行。一种可能是整个操作系统驻留在内核中，这样所有系统调用的实现都在监督者模式下运行。这种组织方式称为</w:t>
       </w:r>
       <w:r>
         <w:rPr>
@@ -938,27 +791,13 @@
         <w:rPr>
           <w:rFonts w:hint="eastAsia"/>
         </w:rPr>
-        <w:t>监督</w:t>
-      </w:r>
-      <w:proofErr w:type="gramStart"/>
-      <w:r>
-        <w:rPr>
-          <w:rFonts w:hint="eastAsia"/>
-        </w:rPr>
-        <w:t>者</w:t>
-      </w:r>
-      <w:r>
-        <w:rPr>
-          <w:rFonts w:hint="eastAsia"/>
-        </w:rPr>
-        <w:t>模式</w:t>
-      </w:r>
-      <w:proofErr w:type="gramEnd"/>
-      <w:r>
-        <w:rPr>
-          <w:rFonts w:hint="eastAsia"/>
-        </w:rPr>
-        <w:t>下的错误往往会导致内核</w:t>
+        <w:t>监督者</w:t>
+      </w:r>
+      <w:r>
+        <w:rPr>
+          <w:rFonts w:hint="eastAsia"/>
+        </w:rPr>
+        <w:t>模式下的错误往往会导致内核</w:t>
       </w:r>
       <w:r>
         <w:rPr>
@@ -1012,27 +851,13 @@
         <w:rPr>
           <w:rFonts w:hint="eastAsia"/>
         </w:rPr>
-        <w:t>监督</w:t>
-      </w:r>
-      <w:proofErr w:type="gramStart"/>
-      <w:r>
-        <w:rPr>
-          <w:rFonts w:hint="eastAsia"/>
-        </w:rPr>
-        <w:t>者</w:t>
-      </w:r>
-      <w:r>
-        <w:rPr>
-          <w:rFonts w:hint="eastAsia"/>
-        </w:rPr>
-        <w:t>模式</w:t>
-      </w:r>
-      <w:proofErr w:type="gramEnd"/>
-      <w:r>
-        <w:rPr>
-          <w:rFonts w:hint="eastAsia"/>
-        </w:rPr>
-        <w:t>下运行的操作系统代码量，而在用户模式下执行操作系统的大部分代码。这种内核组织方式称为</w:t>
+        <w:t>监督者</w:t>
+      </w:r>
+      <w:r>
+        <w:rPr>
+          <w:rFonts w:hint="eastAsia"/>
+        </w:rPr>
+        <w:t>模式下运行的操作系统代码量，而在用户模式下执行操作系统的大部分代码。这种内核组织方式称为</w:t>
       </w:r>
       <w:r>
         <w:rPr>
@@ -1054,11 +879,11 @@
         <w:spacing w:beforeLines="50" w:before="156"/>
         <w:ind w:firstLine="420"/>
         <w:jc w:val="center"/>
-        <w:rPr>
-          <w:rFonts w:hint="eastAsia"/>
-        </w:rPr>
-      </w:pPr>
-      <w:r>
+      </w:pPr>
+      <w:r>
+        <w:rPr>
+          <w:noProof/>
+        </w:rPr>
         <w:drawing>
           <wp:inline distT="0" distB="0" distL="0" distR="0" wp14:anchorId="4627CC72" wp14:editId="5B616D03">
             <wp:extent cx="5274310" cy="2475865"/>
@@ -1108,15 +933,7 @@
         <w:t>图</w:t>
       </w:r>
       <w:r>
-        <w:t>2.1说明了这种微内核设计。在图中，文件系统作为一个用户</w:t>
-      </w:r>
-      <w:proofErr w:type="gramStart"/>
-      <w:r>
-        <w:t>级进程</w:t>
-      </w:r>
-      <w:proofErr w:type="gramEnd"/>
-      <w:r>
-        <w:t>运行。作为进程运行的</w:t>
+        <w:t>2.1说明了这种微内核设计。在图中，文件系统作为一个用户级进程运行。作为进程运行的</w:t>
       </w:r>
       <w:r>
         <w:rPr>
@@ -1155,23 +972,7 @@
         <w:ind w:firstLine="420"/>
       </w:pPr>
       <w:r>
-        <w:t>xv6和大多数Unix操作系统一样，</w:t>
-      </w:r>
-      <w:proofErr w:type="gramStart"/>
-      <w:r>
-        <w:t>是以宏内核</w:t>
-      </w:r>
-      <w:proofErr w:type="gramEnd"/>
-      <w:r>
-        <w:t>的形式实现的。因此，xv6内核接口与操作系统接口相对应，内核实现了完整的操作系统。由于xv6不提供很多服务，所以它的内核比</w:t>
-      </w:r>
-      <w:proofErr w:type="gramStart"/>
-      <w:r>
-        <w:t>一</w:t>
-      </w:r>
-      <w:proofErr w:type="gramEnd"/>
-      <w:r>
-        <w:t>些微内核要小，但从概念上讲xv6是宏内核。</w:t>
+        <w:t>xv6和大多数Unix操作系统一样，是以宏内核的形式实现的。因此，xv6内核接口与操作系统接口相对应，内核实现了完整的操作系统。由于xv6不提供很多服务，所以它的内核比一些微内核要小，但从概念上讲xv6是宏内核。</w:t>
       </w:r>
     </w:p>
     <w:p>
@@ -1201,37 +1002,12 @@
       <w:r>
         <w:t>子目录下。按照模块化的概念，源码被分成了多个文件，图2.2列出了这些文件。模块间的接口在</w:t>
       </w:r>
-      <w:proofErr w:type="spellStart"/>
-      <w:r>
-        <w:rPr>
-          <w:b/>
-          <w:bCs/>
-        </w:rPr>
-        <w:t>defs.h</w:t>
-      </w:r>
-      <w:proofErr w:type="spellEnd"/>
-      <w:r>
-        <w:rPr>
-          <w:b/>
-          <w:bCs/>
-        </w:rPr>
-        <w:t>(kernel/</w:t>
-      </w:r>
-      <w:proofErr w:type="spellStart"/>
-      <w:r>
-        <w:rPr>
-          <w:b/>
-          <w:bCs/>
-        </w:rPr>
-        <w:t>defs.h</w:t>
-      </w:r>
-      <w:proofErr w:type="spellEnd"/>
-      <w:r>
-        <w:rPr>
-          <w:b/>
-          <w:bCs/>
-        </w:rPr>
-        <w:t>)</w:t>
+      <w:r>
+        <w:rPr>
+          <w:b/>
+          <w:bCs/>
+        </w:rPr>
+        <w:t>defs.h(kernel/defs.h)</w:t>
       </w:r>
       <w:r>
         <w:t>中定义。</w:t>
@@ -1240,9 +1016,6 @@
     <w:p>
       <w:pPr>
         <w:ind w:firstLine="420"/>
-        <w:rPr>
-          <w:rFonts w:hint="eastAsia"/>
-        </w:rPr>
       </w:pPr>
       <w:r>
         <w:rPr>
@@ -1316,9 +1089,6 @@
       <w:pPr>
         <w:spacing w:beforeLines="50" w:before="156"/>
         <w:ind w:firstLine="420"/>
-        <w:rPr>
-          <w:rFonts w:hint="eastAsia"/>
-        </w:rPr>
       </w:pPr>
       <w:r>
         <w:rPr>
@@ -1403,6 +1173,49 @@
       </w:pPr>
       <w:r>
         <w:lastRenderedPageBreak/>
+        <w:drawing>
+          <wp:inline distT="0" distB="0" distL="0" distR="0" wp14:anchorId="6BE0EFC1" wp14:editId="44B362F7">
+            <wp:extent cx="5274310" cy="3945890"/>
+            <wp:effectExtent l="0" t="0" r="2540" b="0"/>
+            <wp:docPr id="2" name="图片 2"/>
+            <wp:cNvGraphicFramePr>
+              <a:graphicFrameLocks xmlns:a="http://schemas.openxmlformats.org/drawingml/2006/main" noChangeAspect="1"/>
+            </wp:cNvGraphicFramePr>
+            <a:graphic xmlns:a="http://schemas.openxmlformats.org/drawingml/2006/main">
+              <a:graphicData uri="http://schemas.openxmlformats.org/drawingml/2006/picture">
+                <pic:pic xmlns:pic="http://schemas.openxmlformats.org/drawingml/2006/picture">
+                  <pic:nvPicPr>
+                    <pic:cNvPr id="1" name=""/>
+                    <pic:cNvPicPr/>
+                  </pic:nvPicPr>
+                  <pic:blipFill>
+                    <a:blip r:embed="rId9"/>
+                    <a:stretch>
+                      <a:fillRect/>
+                    </a:stretch>
+                  </pic:blipFill>
+                  <pic:spPr>
+                    <a:xfrm>
+                      <a:off x="0" y="0"/>
+                      <a:ext cx="5274310" cy="3945890"/>
+                    </a:xfrm>
+                    <a:prstGeom prst="rect">
+                      <a:avLst/>
+                    </a:prstGeom>
+                  </pic:spPr>
+                </pic:pic>
+              </a:graphicData>
+            </a:graphic>
+          </wp:inline>
+        </w:drawing>
+      </w:r>
+    </w:p>
+    <w:p>
+      <w:pPr>
+        <w:spacing w:beforeLines="50" w:before="156"/>
+        <w:ind w:firstLine="420"/>
+      </w:pPr>
+      <w:r>
         <w:t>Xv6为每个进程维护一个单独的页表，定义该进程的地址空间。如图2.3所示，</w:t>
       </w:r>
       <w:r>
@@ -1442,15 +1255,7 @@
         <w:t>存放在最前面</w:t>
       </w:r>
       <w:r>
-        <w:t>，其次是全局变量，然后是</w:t>
-      </w:r>
-      <w:proofErr w:type="gramStart"/>
-      <w:r>
-        <w:t>栈</w:t>
-      </w:r>
-      <w:proofErr w:type="gramEnd"/>
-      <w:r>
-        <w:t>，最后是一个堆区（用于</w:t>
+        <w:t>，其次是全局变量，然后是栈，最后是一个堆区（用于</w:t>
       </w:r>
       <w:r>
         <w:rPr>
@@ -1511,7 +1316,6 @@
       <w:r>
         <w:t>和映射进程</w:t>
       </w:r>
-      <w:proofErr w:type="spellStart"/>
       <w:r>
         <w:rPr>
           <w:b/>
@@ -1519,7 +1323,6 @@
         </w:rPr>
         <w:t>trapframe</w:t>
       </w:r>
-      <w:proofErr w:type="spellEnd"/>
       <w:r>
         <w:t>的页，以便切换到内核，我们将在第4章中解释。</w:t>
       </w:r>
@@ -1540,15 +1343,7 @@
         <w:t>proc</w:t>
       </w:r>
       <w:r>
-        <w:t>结构体中(kernel/proc.h:86)。一个进程最重要的内核状态是它的页表、内核</w:t>
-      </w:r>
-      <w:proofErr w:type="gramStart"/>
-      <w:r>
-        <w:t>栈</w:t>
-      </w:r>
-      <w:proofErr w:type="gramEnd"/>
-      <w:r>
-        <w:t>和运行状态。我们用</w:t>
+        <w:t>结构体中(kernel/proc.h:86)。一个进程最重要的内核状态是它的页表、内核栈和运行状态。我们用</w:t>
       </w:r>
       <w:r>
         <w:rPr>
@@ -1565,17 +1360,8 @@
           <w:b/>
           <w:bCs/>
         </w:rPr>
-        <w:t>p-&gt;</w:t>
-      </w:r>
-      <w:proofErr w:type="spellStart"/>
-      <w:r>
-        <w:rPr>
-          <w:b/>
-          <w:bCs/>
-        </w:rPr>
-        <w:t>pagetable</w:t>
-      </w:r>
-      <w:proofErr w:type="spellEnd"/>
+        <w:t>p-&gt;pagetable</w:t>
+      </w:r>
       <w:r>
         <w:t>是指向进程页表的指针。</w:t>
       </w:r>
@@ -1589,177 +1375,30 @@
         <w:rPr>
           <w:rFonts w:hint="eastAsia"/>
         </w:rPr>
-        <w:t>每个进程都有一个执行线程（简称线程），执行进程的指令。一个线程可以被暂停，然后再恢复。为了在进程之间透明地切换，内核会暂停当前运行的线程，并恢复另一个进程的线程。线程的大部分状态（局部变量、函数调用返回地址）都存储在线程的</w:t>
-      </w:r>
-      <w:proofErr w:type="gramStart"/>
-      <w:r>
-        <w:rPr>
-          <w:rFonts w:hint="eastAsia"/>
-        </w:rPr>
-        <w:t>栈</w:t>
-      </w:r>
-      <w:proofErr w:type="gramEnd"/>
-      <w:r>
-        <w:rPr>
-          <w:rFonts w:hint="eastAsia"/>
-        </w:rPr>
-        <w:t>中。每个进程有两个</w:t>
-      </w:r>
-      <w:proofErr w:type="gramStart"/>
-      <w:r>
-        <w:rPr>
-          <w:rFonts w:hint="eastAsia"/>
-        </w:rPr>
-        <w:t>栈</w:t>
-      </w:r>
-      <w:proofErr w:type="gramEnd"/>
-      <w:r>
-        <w:rPr>
-          <w:rFonts w:hint="eastAsia"/>
-        </w:rPr>
-        <w:t>：用户</w:t>
-      </w:r>
-      <w:proofErr w:type="gramStart"/>
-      <w:r>
-        <w:rPr>
-          <w:rFonts w:hint="eastAsia"/>
-        </w:rPr>
-        <w:t>栈</w:t>
-      </w:r>
-      <w:proofErr w:type="gramEnd"/>
-      <w:r>
-        <w:rPr>
-          <w:rFonts w:hint="eastAsia"/>
-        </w:rPr>
-        <w:t>和内核</w:t>
-      </w:r>
-      <w:proofErr w:type="gramStart"/>
-      <w:r>
-        <w:rPr>
-          <w:rFonts w:hint="eastAsia"/>
-        </w:rPr>
-        <w:t>栈</w:t>
-      </w:r>
-      <w:proofErr w:type="gramEnd"/>
-      <w:r>
-        <w:rPr>
-          <w:rFonts w:hint="eastAsia"/>
-        </w:rPr>
-        <w:t>（</w:t>
-      </w:r>
-      <w:r>
-        <w:rPr>
-          <w:b/>
-          <w:bCs/>
-        </w:rPr>
-        <w:t>p-&gt;</w:t>
-      </w:r>
-      <w:proofErr w:type="spellStart"/>
-      <w:r>
-        <w:rPr>
-          <w:b/>
-          <w:bCs/>
-        </w:rPr>
-        <w:t>kstack</w:t>
-      </w:r>
-      <w:proofErr w:type="spellEnd"/>
-      <w:r>
-        <w:t>）。当进程在执行用户指令时，只有它的用户</w:t>
-      </w:r>
-      <w:proofErr w:type="gramStart"/>
-      <w:r>
-        <w:t>栈</w:t>
-      </w:r>
-      <w:proofErr w:type="gramEnd"/>
-      <w:r>
-        <w:t>在使用，而它的内核</w:t>
-      </w:r>
-      <w:proofErr w:type="gramStart"/>
-      <w:r>
-        <w:t>栈</w:t>
-      </w:r>
-      <w:proofErr w:type="gramEnd"/>
-      <w:r>
-        <w:t>是空的。当进程进入内核时（为了系统调用或中断），内核代码在进程的内核</w:t>
-      </w:r>
-      <w:proofErr w:type="gramStart"/>
-      <w:r>
-        <w:t>栈</w:t>
-      </w:r>
-      <w:proofErr w:type="gramEnd"/>
-      <w:r>
-        <w:t>上执行；当进程在内核中时，它的用户</w:t>
-      </w:r>
-      <w:proofErr w:type="gramStart"/>
-      <w:r>
-        <w:t>栈</w:t>
-      </w:r>
-      <w:proofErr w:type="gramEnd"/>
-      <w:r>
-        <w:t>仍然包含保存的数据，但不被主动使用。</w:t>
-      </w:r>
-      <w:r>
-        <w:rPr>
-          <w:rFonts w:hint="eastAsia"/>
-        </w:rPr>
-        <w:t>进程的线程在用户</w:t>
-      </w:r>
-      <w:proofErr w:type="gramStart"/>
-      <w:r>
-        <w:rPr>
-          <w:rFonts w:hint="eastAsia"/>
-        </w:rPr>
-        <w:t>栈</w:t>
-      </w:r>
-      <w:proofErr w:type="gramEnd"/>
-      <w:r>
-        <w:rPr>
-          <w:rFonts w:hint="eastAsia"/>
-        </w:rPr>
-        <w:t>和内核</w:t>
-      </w:r>
-      <w:proofErr w:type="gramStart"/>
-      <w:r>
-        <w:rPr>
-          <w:rFonts w:hint="eastAsia"/>
-        </w:rPr>
-        <w:t>栈</w:t>
-      </w:r>
-      <w:proofErr w:type="gramEnd"/>
-      <w:r>
-        <w:rPr>
-          <w:rFonts w:hint="eastAsia"/>
-        </w:rPr>
-        <w:t>中交替执行</w:t>
-      </w:r>
-      <w:r>
-        <w:rPr>
-          <w:rFonts w:hint="eastAsia"/>
-        </w:rPr>
-        <w:t>。内核</w:t>
-      </w:r>
-      <w:proofErr w:type="gramStart"/>
-      <w:r>
-        <w:rPr>
-          <w:rFonts w:hint="eastAsia"/>
-        </w:rPr>
-        <w:t>栈</w:t>
-      </w:r>
-      <w:proofErr w:type="gramEnd"/>
-      <w:r>
-        <w:rPr>
-          <w:rFonts w:hint="eastAsia"/>
-        </w:rPr>
-        <w:t>是独立的（并且受到保护，不受用户代码的影响），所以即使一个进程用户</w:t>
-      </w:r>
-      <w:proofErr w:type="gramStart"/>
-      <w:r>
-        <w:rPr>
-          <w:rFonts w:hint="eastAsia"/>
-        </w:rPr>
-        <w:t>栈</w:t>
-      </w:r>
-      <w:proofErr w:type="gramEnd"/>
+        <w:t>每个进程都有一个执行线程（简称线程），执行进程的指令。一个线程可以被暂停，然后再恢复。为了在进程之间透明地切换，内核会暂停当前运行的线程，并恢复另一个进程的线程。线程的大部分状态（局部变量、函数调用返回地址）都存储在线程的栈中。每个进程有两个栈：用户栈和内核栈（</w:t>
+      </w:r>
+      <w:r>
+        <w:rPr>
+          <w:b/>
+          <w:bCs/>
+        </w:rPr>
+        <w:t>p-&gt;kstack</w:t>
+      </w:r>
+      <w:r>
+        <w:t>）。当进程在执行用户指令时，只有它的用户栈在使用，而它的内核栈是空的。当进程进入内核时（为了系统调用或中断），内核代码在进程的内核栈上执行；当进程在内核中时，它的用户栈仍然包含保存的数据，但不被主动使用。</w:t>
+      </w:r>
+      <w:r>
+        <w:rPr>
+          <w:rFonts w:hint="eastAsia"/>
+        </w:rPr>
+        <w:t>进程的线程在用户栈和内核栈中交替执行</w:t>
+      </w:r>
+      <w:r>
+        <w:rPr>
+          <w:rFonts w:hint="eastAsia"/>
+        </w:rPr>
+        <w:t>。内核栈是独立的（并且受到保护，不受用户代码的影响），所以即使一个进程用户栈</w:t>
+      </w:r>
       <w:r>
         <w:rPr>
           <w:rFonts w:hint="eastAsia"/>
@@ -1787,7 +1426,6 @@
       <w:r>
         <w:t xml:space="preserve">RISC-V </w:t>
       </w:r>
-      <w:proofErr w:type="spellStart"/>
       <w:r>
         <w:rPr>
           <w:b/>
@@ -1795,27 +1433,9 @@
         </w:rPr>
         <w:t>ecall</w:t>
       </w:r>
-      <w:proofErr w:type="spellEnd"/>
-      <w:r>
-        <w:t>指令进行系统调用。该指令提高硬件权限级别，并将程序计数器改变为内核定义的入口点。入口点的代码会切换到内核</w:t>
-      </w:r>
-      <w:proofErr w:type="gramStart"/>
-      <w:r>
-        <w:t>栈</w:t>
-      </w:r>
-      <w:proofErr w:type="gramEnd"/>
-      <w:r>
-        <w:t>，并执行实现系统调用的内核指令。当系统调用完成后，内核切换回用户</w:t>
-      </w:r>
-      <w:proofErr w:type="gramStart"/>
-      <w:r>
-        <w:t>栈</w:t>
-      </w:r>
-      <w:proofErr w:type="gramEnd"/>
-      <w:r>
-        <w:t>，并通过调用</w:t>
-      </w:r>
-      <w:proofErr w:type="spellStart"/>
+      <w:r>
+        <w:t>指令进行系统调用。该指令提高硬件权限级别，并将程序计数器改变为内核定义的入口点。入口点的代码会切换到内核栈，并执行实现系统调用的内核指令。当系统调用完成后，内核切换回用户栈，并通过调用</w:t>
+      </w:r>
       <w:r>
         <w:rPr>
           <w:b/>
@@ -1823,7 +1443,6 @@
         </w:rPr>
         <w:t>sret</w:t>
       </w:r>
-      <w:proofErr w:type="spellEnd"/>
       <w:r>
         <w:t>指令返回用户空间，降低硬件特权级别，恢复执行系统调用</w:t>
       </w:r>
@@ -1834,7 +1453,11 @@
         <w:t>前</w:t>
       </w:r>
       <w:r>
-        <w:t>的用户指令。进程的线程可以在内核中阻塞等待I/O，当I/O完成后，再从离开的地方恢复。</w:t>
+        <w:t>的用户指令。进程的线程可以在内核中阻塞等</w:t>
+      </w:r>
+      <w:r>
+        <w:lastRenderedPageBreak/>
+        <w:t>待I/O，当I/O完成后，再从离开的地方恢复。</w:t>
       </w:r>
     </w:p>
     <w:p>
@@ -1863,17 +1486,8 @@
           <w:b/>
           <w:bCs/>
         </w:rPr>
-        <w:t>p-&gt;</w:t>
-      </w:r>
-      <w:proofErr w:type="spellStart"/>
-      <w:r>
-        <w:rPr>
-          <w:b/>
-          <w:bCs/>
-        </w:rPr>
-        <w:t>pagetable</w:t>
-      </w:r>
-      <w:proofErr w:type="spellEnd"/>
+        <w:t>p-&gt;pagetable</w:t>
+      </w:r>
       <w:r>
         <w:t>以RISC-V硬件</w:t>
       </w:r>
@@ -1903,17 +1517,8 @@
           <w:b/>
           <w:bCs/>
         </w:rPr>
-        <w:t>p-&gt;</w:t>
-      </w:r>
-      <w:proofErr w:type="spellStart"/>
-      <w:r>
-        <w:rPr>
-          <w:b/>
-          <w:bCs/>
-        </w:rPr>
-        <w:t>pagetable</w:t>
-      </w:r>
-      <w:proofErr w:type="spellEnd"/>
+        <w:t>p-&gt;pagetable</w:t>
+      </w:r>
       <w:r>
         <w:t>。进程的页表</w:t>
       </w:r>
@@ -1921,21 +1526,7 @@
         <w:rPr>
           <w:rFonts w:hint="eastAsia"/>
         </w:rPr>
-        <w:t>也会</w:t>
-      </w:r>
-      <w:proofErr w:type="gramStart"/>
-      <w:r>
-        <w:rPr>
-          <w:rFonts w:hint="eastAsia"/>
-        </w:rPr>
-        <w:t>记录分</w:t>
-      </w:r>
-      <w:proofErr w:type="gramEnd"/>
-      <w:r>
-        <w:rPr>
-          <w:rFonts w:hint="eastAsia"/>
-        </w:rPr>
-        <w:t>配给该进程内存的物理页地址。</w:t>
+        <w:t>也会记录分配给该进程内存的物理页地址。</w:t>
       </w:r>
     </w:p>
     <w:p>
@@ -2103,31 +1694,7 @@
         <w:t>_entry</w:t>
       </w:r>
       <w:r>
-        <w:t>处的指令设置了一个</w:t>
-      </w:r>
-      <w:proofErr w:type="gramStart"/>
-      <w:r>
-        <w:t>栈</w:t>
-      </w:r>
-      <w:proofErr w:type="gramEnd"/>
-      <w:r>
-        <w:t>，这样xv6就可以运行C代码。Xv6在文件</w:t>
-      </w:r>
-      <w:proofErr w:type="spellStart"/>
-      <w:r>
-        <w:t>start.c</w:t>
-      </w:r>
-      <w:proofErr w:type="spellEnd"/>
-      <w:r>
-        <w:t>(kernel/start.c:11)中声明了初始</w:t>
-      </w:r>
-      <w:proofErr w:type="gramStart"/>
-      <w:r>
-        <w:t>栈</w:t>
-      </w:r>
-      <w:proofErr w:type="gramEnd"/>
-      <w:r>
-        <w:t>的空间，即</w:t>
+        <w:t>处的指令设置了一个栈，这样xv6就可以运行C代码。Xv6在文件start.c(kernel/start.c:11)中声明了初始栈的空间，即</w:t>
       </w:r>
       <w:r>
         <w:rPr>
@@ -2147,19 +1714,7 @@
         <w:t>_entry</w:t>
       </w:r>
       <w:r>
-        <w:t>处的代码加载栈指针寄</w:t>
-      </w:r>
-      <w:r>
-        <w:lastRenderedPageBreak/>
-        <w:t>存器</w:t>
-      </w:r>
-      <w:proofErr w:type="spellStart"/>
-      <w:r>
-        <w:t>sp</w:t>
-      </w:r>
-      <w:proofErr w:type="spellEnd"/>
-      <w:r>
-        <w:t>，地址为</w:t>
+        <w:t>处的代码加载栈指针寄存器sp，地址为</w:t>
       </w:r>
       <w:r>
         <w:rPr>
@@ -2169,23 +1724,7 @@
         <w:t>stack0+4096</w:t>
       </w:r>
       <w:r>
-        <w:t>，也就是</w:t>
-      </w:r>
-      <w:proofErr w:type="gramStart"/>
-      <w:r>
-        <w:t>栈</w:t>
-      </w:r>
-      <w:proofErr w:type="gramEnd"/>
-      <w:r>
-        <w:t>的顶部，因为RISC-V的</w:t>
-      </w:r>
-      <w:proofErr w:type="gramStart"/>
-      <w:r>
-        <w:t>栈</w:t>
-      </w:r>
-      <w:proofErr w:type="gramEnd"/>
-      <w:r>
-        <w:t>是向下</w:t>
+        <w:t>，也就是栈的顶部，因为RISC-V的栈是向下</w:t>
       </w:r>
       <w:r>
         <w:rPr>
@@ -2203,15 +1742,7 @@
         <w:t>就拥</w:t>
       </w:r>
       <w:r>
-        <w:t>有了</w:t>
-      </w:r>
-      <w:proofErr w:type="gramStart"/>
-      <w:r>
-        <w:t>栈</w:t>
-      </w:r>
-      <w:proofErr w:type="gramEnd"/>
-      <w:r>
-        <w:t>，</w:t>
+        <w:t>有了栈，</w:t>
       </w:r>
       <w:r>
         <w:rPr>
@@ -2253,7 +1784,6 @@
       <w:r>
         <w:t>start执行一些只有在机器模式下才允许的配置，然后切换到监督者模式。为了进入监督者模式，RISC-V提供了指令</w:t>
       </w:r>
-      <w:proofErr w:type="spellStart"/>
       <w:r>
         <w:rPr>
           <w:b/>
@@ -2261,7 +1791,6 @@
         </w:rPr>
         <w:t>mret</w:t>
       </w:r>
-      <w:proofErr w:type="spellEnd"/>
       <w:r>
         <w:t>。</w:t>
       </w:r>
@@ -2274,7 +1803,6 @@
       <w:r>
         <w:t>RISC-V提供了指令</w:t>
       </w:r>
-      <w:proofErr w:type="spellStart"/>
       <w:r>
         <w:rPr>
           <w:b/>
@@ -2282,7 +1810,6 @@
         </w:rPr>
         <w:t>mret</w:t>
       </w:r>
-      <w:proofErr w:type="spellEnd"/>
       <w:r>
         <w:t>。这条指令最常用来从上一次的调用中返回，</w:t>
       </w:r>
@@ -2299,21 +1826,10 @@
         <w:rPr>
           <w:rFonts w:hint="eastAsia"/>
         </w:rPr>
-        <w:t>监督</w:t>
-      </w:r>
-      <w:proofErr w:type="gramStart"/>
-      <w:r>
-        <w:rPr>
-          <w:rFonts w:hint="eastAsia"/>
-        </w:rPr>
-        <w:t>者</w:t>
-      </w:r>
-      <w:r>
-        <w:t>模式</w:t>
-      </w:r>
-      <w:proofErr w:type="gramEnd"/>
-      <w:r>
-        <w:t>到机器模式</w:t>
+        <w:t>监督者</w:t>
+      </w:r>
+      <w:r>
+        <w:t>模式到机器模式</w:t>
       </w:r>
       <w:r>
         <w:rPr>
@@ -2331,7 +1847,6 @@
       <w:r>
         <w:t>并不是从这样的调用中返回，而是把事情设置得像有过这样的调用一样：它在寄存器</w:t>
       </w:r>
-      <w:proofErr w:type="spellStart"/>
       <w:r>
         <w:rPr>
           <w:b/>
@@ -2339,7 +1854,6 @@
         </w:rPr>
         <w:t>mstatus</w:t>
       </w:r>
-      <w:proofErr w:type="spellEnd"/>
       <w:r>
         <w:t>中把上一次的特权模式设置为</w:t>
       </w:r>
@@ -2362,7 +1876,6 @@
       <w:r>
         <w:t>的地址写入寄存器</w:t>
       </w:r>
-      <w:proofErr w:type="spellStart"/>
       <w:r>
         <w:rPr>
           <w:b/>
@@ -2370,7 +1883,6 @@
         </w:rPr>
         <w:t>mepc</w:t>
       </w:r>
-      <w:proofErr w:type="spellEnd"/>
       <w:r>
         <w:t>中，把返回地址设置为</w:t>
       </w:r>
@@ -2402,23 +1914,11 @@
         <w:rPr>
           <w:rFonts w:hint="eastAsia"/>
         </w:rPr>
-        <w:t>特权</w:t>
-      </w:r>
-      <w:proofErr w:type="gramStart"/>
-      <w:r>
-        <w:rPr>
-          <w:rFonts w:hint="eastAsia"/>
-        </w:rPr>
-        <w:t>者</w:t>
-      </w:r>
-      <w:r>
-        <w:t>模式</w:t>
-      </w:r>
-      <w:proofErr w:type="gramEnd"/>
-      <w:r>
-        <w:t>中把0写入页表寄存器</w:t>
-      </w:r>
-      <w:proofErr w:type="spellStart"/>
+        <w:t>特权者</w:t>
+      </w:r>
+      <w:r>
+        <w:t>模式中把0写入页表寄存器</w:t>
+      </w:r>
       <w:r>
         <w:rPr>
           <w:b/>
@@ -2426,7 +1926,6 @@
         </w:rPr>
         <w:t>satp</w:t>
       </w:r>
-      <w:proofErr w:type="spellEnd"/>
       <w:r>
         <w:t>中，禁用虚拟地址转换，并把所有中断和异常委托给</w:t>
       </w:r>
@@ -2459,33 +1958,13 @@
         <w:rPr>
           <w:rFonts w:hint="eastAsia"/>
         </w:rPr>
-        <w:t>进入</w:t>
-      </w:r>
-      <w:r>
-        <w:rPr>
-          <w:rFonts w:hint="eastAsia"/>
-        </w:rPr>
-        <w:t>特权</w:t>
-      </w:r>
-      <w:proofErr w:type="gramStart"/>
-      <w:r>
-        <w:rPr>
-          <w:rFonts w:hint="eastAsia"/>
-        </w:rPr>
-        <w:t>者</w:t>
-      </w:r>
-      <w:r>
-        <w:rPr>
-          <w:rFonts w:hint="eastAsia"/>
-        </w:rPr>
-        <w:t>模式</w:t>
-      </w:r>
-      <w:proofErr w:type="gramEnd"/>
-      <w:r>
-        <w:rPr>
-          <w:rFonts w:hint="eastAsia"/>
-        </w:rPr>
-        <w:t>之前，</w:t>
+        <w:t>进入特权者</w:t>
+      </w:r>
+      <w:r>
+        <w:rPr>
+          <w:rFonts w:hint="eastAsia"/>
+        </w:rPr>
+        <w:t>模式之前，</w:t>
       </w:r>
       <w:r>
         <w:rPr>
@@ -2525,7 +2004,6 @@
       <w:r>
         <w:t>通过调用</w:t>
       </w:r>
-      <w:proofErr w:type="spellStart"/>
       <w:r>
         <w:rPr>
           <w:b/>
@@ -2533,7 +2011,6 @@
         </w:rPr>
         <w:t>mret</w:t>
       </w:r>
-      <w:proofErr w:type="spellEnd"/>
       <w:r>
         <w:t xml:space="preserve"> </w:t>
       </w:r>
@@ -2589,7 +2066,6 @@
       <w:r>
         <w:t>(kernel/main.c:11)初始化几个设备和子系统后，它通过调用</w:t>
       </w:r>
-      <w:proofErr w:type="spellStart"/>
       <w:r>
         <w:rPr>
           <w:b/>
@@ -2597,11 +2073,9 @@
         </w:rPr>
         <w:t>userinit</w:t>
       </w:r>
-      <w:proofErr w:type="spellEnd"/>
       <w:r>
         <w:t>(kernel/proc.c:212)来创建第一个进程。第一个进程执行一个用RISC-V汇编编写的小程序</w:t>
       </w:r>
-      <w:proofErr w:type="spellStart"/>
       <w:r>
         <w:rPr>
           <w:b/>
@@ -2609,7 +2083,6 @@
         </w:rPr>
         <w:t>initcode.S</w:t>
       </w:r>
-      <w:proofErr w:type="spellEnd"/>
       <w:r>
         <w:t>（user/initcode.S:1），它通过调用</w:t>
       </w:r>
@@ -2631,54 +2104,35 @@
         <w:t>exec</w:t>
       </w:r>
       <w:r>
-        <w:t>用一个新的程序（本例中是/</w:t>
-      </w:r>
-      <w:proofErr w:type="spellStart"/>
-      <w:r>
+        <w:t>用一个新的程序（本例中是/init）替换当前进程的内存和寄存器。一旦内核完成</w:t>
+      </w:r>
+      <w:r>
+        <w:rPr>
+          <w:b/>
+          <w:bCs/>
+        </w:rPr>
+        <w:t>exec</w:t>
+      </w:r>
+      <w:r>
+        <w:t>，它就会在</w:t>
+      </w:r>
+      <w:r>
+        <w:rPr>
+          <w:b/>
+          <w:bCs/>
+        </w:rPr>
+        <w:t>/init</w:t>
+      </w:r>
+      <w:r>
+        <w:t>进程中返回到用户空间。</w:t>
+      </w:r>
+      <w:r>
+        <w:rPr>
+          <w:b/>
+          <w:bCs/>
+        </w:rPr>
         <w:t>init</w:t>
       </w:r>
-      <w:proofErr w:type="spellEnd"/>
-      <w:r>
-        <w:t>）替换当前进程的内存和寄存器。一旦内核完成</w:t>
-      </w:r>
-      <w:r>
-        <w:rPr>
-          <w:b/>
-          <w:bCs/>
-        </w:rPr>
-        <w:t>exec</w:t>
-      </w:r>
-      <w:r>
-        <w:t>，它就会在</w:t>
-      </w:r>
-      <w:r>
-        <w:rPr>
-          <w:b/>
-          <w:bCs/>
-        </w:rPr>
-        <w:t>/</w:t>
-      </w:r>
-      <w:proofErr w:type="spellStart"/>
-      <w:r>
-        <w:rPr>
-          <w:b/>
-          <w:bCs/>
-        </w:rPr>
-        <w:t>init</w:t>
-      </w:r>
-      <w:proofErr w:type="spellEnd"/>
-      <w:r>
-        <w:t>进程中返回到用户空间。</w:t>
-      </w:r>
-      <w:proofErr w:type="spellStart"/>
-      <w:r>
-        <w:rPr>
-          <w:b/>
-          <w:bCs/>
-        </w:rPr>
-        <w:t>init</w:t>
-      </w:r>
-      <w:proofErr w:type="spellEnd"/>
       <w:r>
         <w:t xml:space="preserve"> (user/init.c:15)在需要</w:t>
       </w:r>
@@ -2701,6 +2155,7 @@
         <w:rPr>
           <w:rFonts w:hint="eastAsia"/>
         </w:rPr>
+        <w:lastRenderedPageBreak/>
         <w:t>2.7</w:t>
       </w:r>
       <w:r>
@@ -2743,15 +2198,7 @@
         <w:t>windows</w:t>
       </w:r>
       <w:r>
-        <w:t>系统）。L4、</w:t>
-      </w:r>
-      <w:proofErr w:type="spellStart"/>
-      <w:r>
-        <w:t>Minix</w:t>
-      </w:r>
-      <w:proofErr w:type="spellEnd"/>
-      <w:r>
-        <w:t>和QNX等内核是以服务器的形式组织的微内核，并在嵌入式环境中得到了广泛的部署。大多数操作系统都采用了进程概念，大多数进程都与xv6的相似。</w:t>
+        <w:t>系统）。L4、Minix和QNX等内核是以服务器的形式组织的微内核，并在嵌入式环境中得到了广泛的部署。大多数操作系统都采用了进程概念，大多数进程都与xv6的相似。</w:t>
       </w:r>
     </w:p>
     <w:p>
@@ -2831,70 +2278,52 @@
         </w:rPr>
         <w:t>你可以使用</w:t>
       </w:r>
-      <w:proofErr w:type="spellStart"/>
+      <w:r>
+        <w:t>gdb来观察</w:t>
+      </w:r>
+      <w:r>
+        <w:rPr>
+          <w:rFonts w:hint="eastAsia"/>
+        </w:rPr>
+        <w:t>k</w:t>
+      </w:r>
+      <w:r>
+        <w:t>ernel mode</w:t>
+      </w:r>
+      <w:r>
+        <w:t>到</w:t>
+      </w:r>
+      <w:r>
+        <w:rPr>
+          <w:rFonts w:hint="eastAsia"/>
+        </w:rPr>
+        <w:t>u</w:t>
+      </w:r>
+      <w:r>
+        <w:t>ser mode</w:t>
+      </w:r>
+      <w:r>
+        <w:t xml:space="preserve">的第一次转换。运行 </w:t>
+      </w:r>
+      <w:r>
+        <w:rPr>
+          <w:b/>
+          <w:bCs/>
+        </w:rPr>
+        <w:t>make qemu-gdb</w:t>
+      </w:r>
+      <w:r>
+        <w:t>。在同一目录下的另一个窗口中，运行</w:t>
+      </w:r>
       <w:r>
         <w:t>gdb</w:t>
       </w:r>
-      <w:proofErr w:type="spellEnd"/>
-      <w:r>
-        <w:t>来观察</w:t>
-      </w:r>
-      <w:r>
-        <w:rPr>
-          <w:rFonts w:hint="eastAsia"/>
-        </w:rPr>
-        <w:t>k</w:t>
-      </w:r>
-      <w:r>
-        <w:t>ernel mode</w:t>
-      </w:r>
-      <w:r>
-        <w:t>到</w:t>
-      </w:r>
-      <w:r>
-        <w:rPr>
-          <w:rFonts w:hint="eastAsia"/>
-        </w:rPr>
-        <w:t>u</w:t>
-      </w:r>
-      <w:r>
-        <w:t>ser mode</w:t>
-      </w:r>
-      <w:r>
-        <w:t xml:space="preserve">的第一次转换。运行 </w:t>
-      </w:r>
-      <w:r>
-        <w:rPr>
-          <w:b/>
-          <w:bCs/>
-        </w:rPr>
-        <w:t xml:space="preserve">make </w:t>
-      </w:r>
-      <w:proofErr w:type="spellStart"/>
-      <w:r>
-        <w:rPr>
-          <w:b/>
-          <w:bCs/>
-        </w:rPr>
-        <w:t>qemu-gdb</w:t>
-      </w:r>
-      <w:proofErr w:type="spellEnd"/>
-      <w:r>
-        <w:t>。在同一目录下的另一个窗口中，运行</w:t>
-      </w:r>
-      <w:proofErr w:type="spellStart"/>
+      <w:r>
+        <w:t>。输入</w:t>
+      </w:r>
       <w:r>
         <w:t>gdb</w:t>
       </w:r>
-      <w:proofErr w:type="spellEnd"/>
-      <w:r>
-        <w:t>。输入</w:t>
-      </w:r>
-      <w:proofErr w:type="spellStart"/>
-      <w:r>
-        <w:t>gdb</w:t>
-      </w:r>
-      <w:proofErr w:type="spellEnd"/>
       <w:r>
         <w:t>命令</w:t>
       </w:r>
@@ -2925,7 +2354,6 @@
       <w:r>
         <w:t>在内核中跳转到用户空间的</w:t>
       </w:r>
-      <w:proofErr w:type="spellStart"/>
       <w:r>
         <w:rPr>
           <w:b/>
@@ -2933,7 +2361,6 @@
         </w:rPr>
         <w:t>sret</w:t>
       </w:r>
-      <w:proofErr w:type="spellEnd"/>
       <w:r>
         <w:t>指令处设置一个断点。输入</w:t>
       </w:r>
@@ -2945,23 +2372,7 @@
         <w:t>continue</w:t>
       </w:r>
       <w:r>
-        <w:t xml:space="preserve"> </w:t>
-      </w:r>
-      <w:proofErr w:type="spellStart"/>
-      <w:r>
-        <w:t>gdb</w:t>
-      </w:r>
-      <w:proofErr w:type="spellEnd"/>
-      <w:r>
-        <w:t>命令，</w:t>
-      </w:r>
-      <w:proofErr w:type="spellStart"/>
-      <w:r>
-        <w:t>gdb</w:t>
-      </w:r>
-      <w:proofErr w:type="spellEnd"/>
-      <w:r>
-        <w:t>应该在断点处停止，</w:t>
+        <w:t xml:space="preserve"> gdb命令，gdb应该在断点处停止，</w:t>
       </w:r>
       <w:r>
         <w:rPr>
@@ -2972,7 +2383,6 @@
       <w:r>
         <w:t>即将执行</w:t>
       </w:r>
-      <w:proofErr w:type="spellStart"/>
       <w:r>
         <w:rPr>
           <w:b/>
@@ -2980,17 +2390,8 @@
         </w:rPr>
         <w:t>sret</w:t>
       </w:r>
-      <w:proofErr w:type="spellEnd"/>
-      <w:r>
-        <w:t>。</w:t>
-      </w:r>
-      <w:proofErr w:type="spellStart"/>
-      <w:r>
-        <w:t>gdb</w:t>
-      </w:r>
-      <w:proofErr w:type="spellEnd"/>
-      <w:r>
-        <w:t>现在应该显示它正在地址0x0处执行，</w:t>
+      <w:r>
+        <w:t>。gdb现在应该显示它正在地址0x0处执行，</w:t>
       </w:r>
       <w:r>
         <w:rPr>
@@ -2999,15 +2400,7 @@
         <w:t>该地址</w:t>
       </w:r>
       <w:r>
-        <w:t>在</w:t>
-      </w:r>
-      <w:proofErr w:type="spellStart"/>
-      <w:r>
-        <w:t>initcode.S</w:t>
-      </w:r>
-      <w:proofErr w:type="spellEnd"/>
-      <w:r>
-        <w:t>的用户空间</w:t>
+        <w:t>在initcode.S的用户空间</w:t>
       </w:r>
       <w:r>
         <w:rPr>
@@ -3042,7 +2435,7 @@
 </file>
 
 <file path=word/endnotes.xml><?xml version="1.0" encoding="utf-8"?>
-<w:endnotes xmlns:wpc="http://schemas.microsoft.com/office/word/2010/wordprocessingCanvas" xmlns:cx="http://schemas.microsoft.com/office/drawing/2014/chartex" xmlns:cx1="http://schemas.microsoft.com/office/drawing/2015/9/8/chartex" xmlns:cx2="http://schemas.microsoft.com/office/drawing/2015/10/21/chartex" xmlns:cx3="http://schemas.microsoft.com/office/drawing/2016/5/9/chartex" xmlns:cx4="http://schemas.microsoft.com/office/drawing/2016/5/10/chartex" xmlns:cx5="http://schemas.microsoft.com/office/drawing/2016/5/11/chartex" xmlns:cx6="http://schemas.microsoft.com/office/drawing/2016/5/12/chartex" xmlns:cx7="http://schemas.microsoft.com/office/drawing/2016/5/13/chartex" xmlns:cx8="http://schemas.microsoft.com/office/drawing/2016/5/14/chartex" xmlns:mc="http://schemas.openxmlformats.org/markup-compatibility/2006" xmlns:aink="http://schemas.microsoft.com/office/drawing/2016/ink" xmlns:am3d="http://schemas.microsoft.com/office/drawing/2017/model3d" xmlns:o="urn:schemas-microsoft-com:office:office" xmlns:r="http://schemas.openxmlformats.org/officeDocument/2006/relationships" xmlns:m="http://schemas.openxmlformats.org/officeDocument/2006/math" xmlns:v="urn:schemas-microsoft-com:vml" xmlns:wp14="http://schemas.microsoft.com/office/word/2010/wordprocessingDrawing" xmlns:wp="http://schemas.openxmlformats.org/drawingml/2006/wordprocessingDrawing" xmlns:w10="urn:schemas-microsoft-com:office:word" xmlns:w="http://schemas.openxmlformats.org/wordprocessingml/2006/main" xmlns:w14="http://schemas.microsoft.com/office/word/2010/wordml" xmlns:w15="http://schemas.microsoft.com/office/word/2012/wordml" xmlns:w16cex="http://schemas.microsoft.com/office/word/2018/wordml/cex" xmlns:w16cid="http://schemas.microsoft.com/office/word/2016/wordml/cid" xmlns:w16="http://schemas.microsoft.com/office/word/2018/wordml" xmlns:w16se="http://schemas.microsoft.com/office/word/2015/wordml/symex" xmlns:wpg="http://schemas.microsoft.com/office/word/2010/wordprocessingGroup" xmlns:wpi="http://schemas.microsoft.com/office/word/2010/wordprocessingInk" xmlns:wne="http://schemas.microsoft.com/office/word/2006/wordml" xmlns:wps="http://schemas.microsoft.com/office/word/2010/wordprocessingShape" mc:Ignorable="w14 w15 w16se w16cid w16 w16cex wp14">
+<w:endnotes xmlns:wpc="http://schemas.microsoft.com/office/word/2010/wordprocessingCanvas" xmlns:cx="http://schemas.microsoft.com/office/drawing/2014/chartex" xmlns:cx1="http://schemas.microsoft.com/office/drawing/2015/9/8/chartex" xmlns:cx2="http://schemas.microsoft.com/office/drawing/2015/10/21/chartex" xmlns:cx3="http://schemas.microsoft.com/office/drawing/2016/5/9/chartex" xmlns:cx4="http://schemas.microsoft.com/office/drawing/2016/5/10/chartex" xmlns:cx5="http://schemas.microsoft.com/office/drawing/2016/5/11/chartex" xmlns:cx6="http://schemas.microsoft.com/office/drawing/2016/5/12/chartex" xmlns:cx7="http://schemas.microsoft.com/office/drawing/2016/5/13/chartex" xmlns:cx8="http://schemas.microsoft.com/office/drawing/2016/5/14/chartex" xmlns:mc="http://schemas.openxmlformats.org/markup-compatibility/2006" xmlns:aink="http://schemas.microsoft.com/office/drawing/2016/ink" xmlns:am3d="http://schemas.microsoft.com/office/drawing/2017/model3d" xmlns:o="urn:schemas-microsoft-com:office:office" xmlns:r="http://schemas.openxmlformats.org/officeDocument/2006/relationships" xmlns:m="http://schemas.openxmlformats.org/officeDocument/2006/math" xmlns:v="urn:schemas-microsoft-com:vml" xmlns:wp14="http://schemas.microsoft.com/office/word/2010/wordprocessingDrawing" xmlns:wp="http://schemas.openxmlformats.org/drawingml/2006/wordprocessingDrawing" xmlns:w10="urn:schemas-microsoft-com:office:word" xmlns:w="http://schemas.openxmlformats.org/wordprocessingml/2006/main" xmlns:w14="http://schemas.microsoft.com/office/word/2010/wordml" xmlns:w15="http://schemas.microsoft.com/office/word/2012/wordml" xmlns:w16cex="http://schemas.microsoft.com/office/word/2018/wordml/cex" xmlns:w16cid="http://schemas.microsoft.com/office/word/2016/wordml/cid" xmlns:w16="http://schemas.microsoft.com/office/word/2018/wordml" xmlns:w16sdtdh="http://schemas.microsoft.com/office/word/2020/wordml/sdtdatahash" xmlns:w16se="http://schemas.microsoft.com/office/word/2015/wordml/symex" xmlns:wpg="http://schemas.microsoft.com/office/word/2010/wordprocessingGroup" xmlns:wpi="http://schemas.microsoft.com/office/word/2010/wordprocessingInk" xmlns:wne="http://schemas.microsoft.com/office/word/2006/wordml" xmlns:wps="http://schemas.microsoft.com/office/word/2010/wordprocessingShape" mc:Ignorable="w14 w15 w16se w16cid w16 w16cex w16sdtdh wp14">
   <w:endnote w:type="separator" w:id="-1">
     <w:p>
       <w:r>
@@ -3061,7 +2454,7 @@
 </file>
 
 <file path=word/footnotes.xml><?xml version="1.0" encoding="utf-8"?>
-<w:footnotes xmlns:wpc="http://schemas.microsoft.com/office/word/2010/wordprocessingCanvas" xmlns:cx="http://schemas.microsoft.com/office/drawing/2014/chartex" xmlns:cx1="http://schemas.microsoft.com/office/drawing/2015/9/8/chartex" xmlns:cx2="http://schemas.microsoft.com/office/drawing/2015/10/21/chartex" xmlns:cx3="http://schemas.microsoft.com/office/drawing/2016/5/9/chartex" xmlns:cx4="http://schemas.microsoft.com/office/drawing/2016/5/10/chartex" xmlns:cx5="http://schemas.microsoft.com/office/drawing/2016/5/11/chartex" xmlns:cx6="http://schemas.microsoft.com/office/drawing/2016/5/12/chartex" xmlns:cx7="http://schemas.microsoft.com/office/drawing/2016/5/13/chartex" xmlns:cx8="http://schemas.microsoft.com/office/drawing/2016/5/14/chartex" xmlns:mc="http://schemas.openxmlformats.org/markup-compatibility/2006" xmlns:aink="http://schemas.microsoft.com/office/drawing/2016/ink" xmlns:am3d="http://schemas.microsoft.com/office/drawing/2017/model3d" xmlns:o="urn:schemas-microsoft-com:office:office" xmlns:r="http://schemas.openxmlformats.org/officeDocument/2006/relationships" xmlns:m="http://schemas.openxmlformats.org/officeDocument/2006/math" xmlns:v="urn:schemas-microsoft-com:vml" xmlns:wp14="http://schemas.microsoft.com/office/word/2010/wordprocessingDrawing" xmlns:wp="http://schemas.openxmlformats.org/drawingml/2006/wordprocessingDrawing" xmlns:w10="urn:schemas-microsoft-com:office:word" xmlns:w="http://schemas.openxmlformats.org/wordprocessingml/2006/main" xmlns:w14="http://schemas.microsoft.com/office/word/2010/wordml" xmlns:w15="http://schemas.microsoft.com/office/word/2012/wordml" xmlns:w16cex="http://schemas.microsoft.com/office/word/2018/wordml/cex" xmlns:w16cid="http://schemas.microsoft.com/office/word/2016/wordml/cid" xmlns:w16="http://schemas.microsoft.com/office/word/2018/wordml" xmlns:w16se="http://schemas.microsoft.com/office/word/2015/wordml/symex" xmlns:wpg="http://schemas.microsoft.com/office/word/2010/wordprocessingGroup" xmlns:wpi="http://schemas.microsoft.com/office/word/2010/wordprocessingInk" xmlns:wne="http://schemas.microsoft.com/office/word/2006/wordml" xmlns:wps="http://schemas.microsoft.com/office/word/2010/wordprocessingShape" mc:Ignorable="w14 w15 w16se w16cid w16 w16cex wp14">
+<w:footnotes xmlns:wpc="http://schemas.microsoft.com/office/word/2010/wordprocessingCanvas" xmlns:cx="http://schemas.microsoft.com/office/drawing/2014/chartex" xmlns:cx1="http://schemas.microsoft.com/office/drawing/2015/9/8/chartex" xmlns:cx2="http://schemas.microsoft.com/office/drawing/2015/10/21/chartex" xmlns:cx3="http://schemas.microsoft.com/office/drawing/2016/5/9/chartex" xmlns:cx4="http://schemas.microsoft.com/office/drawing/2016/5/10/chartex" xmlns:cx5="http://schemas.microsoft.com/office/drawing/2016/5/11/chartex" xmlns:cx6="http://schemas.microsoft.com/office/drawing/2016/5/12/chartex" xmlns:cx7="http://schemas.microsoft.com/office/drawing/2016/5/13/chartex" xmlns:cx8="http://schemas.microsoft.com/office/drawing/2016/5/14/chartex" xmlns:mc="http://schemas.openxmlformats.org/markup-compatibility/2006" xmlns:aink="http://schemas.microsoft.com/office/drawing/2016/ink" xmlns:am3d="http://schemas.microsoft.com/office/drawing/2017/model3d" xmlns:o="urn:schemas-microsoft-com:office:office" xmlns:r="http://schemas.openxmlformats.org/officeDocument/2006/relationships" xmlns:m="http://schemas.openxmlformats.org/officeDocument/2006/math" xmlns:v="urn:schemas-microsoft-com:vml" xmlns:wp14="http://schemas.microsoft.com/office/word/2010/wordprocessingDrawing" xmlns:wp="http://schemas.openxmlformats.org/drawingml/2006/wordprocessingDrawing" xmlns:w10="urn:schemas-microsoft-com:office:word" xmlns:w="http://schemas.openxmlformats.org/wordprocessingml/2006/main" xmlns:w14="http://schemas.microsoft.com/office/word/2010/wordml" xmlns:w15="http://schemas.microsoft.com/office/word/2012/wordml" xmlns:w16cex="http://schemas.microsoft.com/office/word/2018/wordml/cex" xmlns:w16cid="http://schemas.microsoft.com/office/word/2016/wordml/cid" xmlns:w16="http://schemas.microsoft.com/office/word/2018/wordml" xmlns:w16sdtdh="http://schemas.microsoft.com/office/word/2020/wordml/sdtdatahash" xmlns:w16se="http://schemas.microsoft.com/office/word/2015/wordml/symex" xmlns:wpg="http://schemas.microsoft.com/office/word/2010/wordprocessingGroup" xmlns:wpi="http://schemas.microsoft.com/office/word/2010/wordprocessingInk" xmlns:wne="http://schemas.microsoft.com/office/word/2006/wordml" xmlns:wps="http://schemas.microsoft.com/office/word/2010/wordprocessingShape" mc:Ignorable="w14 w15 w16se w16cid w16 w16cex w16sdtdh wp14">
   <w:footnote w:type="separator" w:id="-1">
     <w:p>
       <w:r>
@@ -3127,7 +2520,7 @@
 </file>
 
 <file path=word/styles.xml><?xml version="1.0" encoding="utf-8"?>
-<w:styles xmlns:mc="http://schemas.openxmlformats.org/markup-compatibility/2006" xmlns:r="http://schemas.openxmlformats.org/officeDocument/2006/relationships" xmlns:w="http://schemas.openxmlformats.org/wordprocessingml/2006/main" xmlns:w14="http://schemas.microsoft.com/office/word/2010/wordml" xmlns:w15="http://schemas.microsoft.com/office/word/2012/wordml" xmlns:w16cex="http://schemas.microsoft.com/office/word/2018/wordml/cex" xmlns:w16cid="http://schemas.microsoft.com/office/word/2016/wordml/cid" xmlns:w16="http://schemas.microsoft.com/office/word/2018/wordml" xmlns:w16se="http://schemas.microsoft.com/office/word/2015/wordml/symex" mc:Ignorable="w14 w15 w16se w16cid w16 w16cex">
+<w:styles xmlns:mc="http://schemas.openxmlformats.org/markup-compatibility/2006" xmlns:r="http://schemas.openxmlformats.org/officeDocument/2006/relationships" xmlns:w="http://schemas.openxmlformats.org/wordprocessingml/2006/main" xmlns:w14="http://schemas.microsoft.com/office/word/2010/wordml" xmlns:w15="http://schemas.microsoft.com/office/word/2012/wordml" xmlns:w16cex="http://schemas.microsoft.com/office/word/2018/wordml/cex" xmlns:w16cid="http://schemas.microsoft.com/office/word/2016/wordml/cid" xmlns:w16="http://schemas.microsoft.com/office/word/2018/wordml" xmlns:w16sdtdh="http://schemas.microsoft.com/office/word/2020/wordml/sdtdatahash" xmlns:w16se="http://schemas.microsoft.com/office/word/2015/wordml/symex" mc:Ignorable="w14 w15 w16se w16cid w16 w16cex w16sdtdh">
   <w:docDefaults>
     <w:rPrDefault>
       <w:rPr>

</xml_diff>